<commit_message>
Baza danych wersja 7.00 (na początku creata sa dwa robaki nie umiem ich usunąć) Tabela loginy podzielona na loginy i loginy detale.
Pliki uzupełnione o pole firma. Rodzaje dokumentow, pracownicy uzupelnieni o confidential. W pozostałych poprawine formaty dat.
</commit_message>
<xml_diff>
--- a/Wymagania/20170831/20170831 Uwagi ze spotkania.docx
+++ b/Wymagania/20170831/20170831 Uwagi ze spotkania.docx
@@ -21,6 +21,9 @@
       <w:proofErr w:type="spellEnd"/>
       <w:r>
         <w:t xml:space="preserve"> - uwagi po spotkaniu z klientem</w:t>
+      </w:r>
+      <w:r>
+        <w:t xml:space="preserve"> </w:t>
       </w:r>
     </w:p>
     <w:p>
@@ -151,7 +154,7 @@
       </w:tblPr>
       <w:tblGrid>
         <w:gridCol w:w="1320"/>
-        <w:gridCol w:w="960"/>
+        <w:gridCol w:w="1140"/>
         <w:gridCol w:w="960"/>
       </w:tblGrid>
       <w:tr>
@@ -967,6 +970,286 @@
             <w:noWrap/>
             <w:vAlign w:val="bottom"/>
             <w:hideMark/>
+          </w:tcPr>
+          <w:p>
+            <w:pPr>
+              <w:spacing w:after="0" w:line="240" w:lineRule="auto"/>
+              <w:rPr>
+                <w:rFonts w:ascii="Calibri" w:eastAsia="Times New Roman" w:hAnsi="Calibri" w:cs="Times New Roman"/>
+                <w:color w:val="000000"/>
+                <w:lang w:eastAsia="pl-PL"/>
+              </w:rPr>
+            </w:pPr>
+          </w:p>
+        </w:tc>
+      </w:tr>
+      <w:tr>
+        <w:trPr>
+          <w:trHeight w:val="300"/>
+        </w:trPr>
+        <w:tc>
+          <w:tcPr>
+            <w:tcW w:w="1320" w:type="dxa"/>
+            <w:tcBorders>
+              <w:top w:val="nil"/>
+              <w:left w:val="nil"/>
+              <w:bottom w:val="nil"/>
+              <w:right w:val="nil"/>
+            </w:tcBorders>
+            <w:shd w:val="clear" w:color="auto" w:fill="auto"/>
+            <w:noWrap/>
+            <w:vAlign w:val="bottom"/>
+            <w:hideMark/>
+          </w:tcPr>
+          <w:p>
+            <w:pPr>
+              <w:spacing w:after="0" w:line="240" w:lineRule="auto"/>
+              <w:rPr>
+                <w:rFonts w:ascii="Calibri" w:eastAsia="Times New Roman" w:hAnsi="Calibri" w:cs="Times New Roman"/>
+                <w:color w:val="000000"/>
+                <w:lang w:eastAsia="pl-PL"/>
+              </w:rPr>
+            </w:pPr>
+            <w:proofErr w:type="spellStart"/>
+            <w:r>
+              <w:rPr>
+                <w:rFonts w:ascii="Calibri" w:eastAsia="Times New Roman" w:hAnsi="Calibri" w:cs="Times New Roman"/>
+                <w:color w:val="000000"/>
+                <w:lang w:eastAsia="pl-PL"/>
+              </w:rPr>
+              <w:t>Datamodify</w:t>
+            </w:r>
+            <w:proofErr w:type="spellEnd"/>
+          </w:p>
+        </w:tc>
+        <w:tc>
+          <w:tcPr>
+            <w:tcW w:w="960" w:type="dxa"/>
+            <w:tcBorders>
+              <w:top w:val="nil"/>
+              <w:left w:val="nil"/>
+              <w:bottom w:val="nil"/>
+              <w:right w:val="nil"/>
+            </w:tcBorders>
+            <w:shd w:val="clear" w:color="auto" w:fill="auto"/>
+            <w:noWrap/>
+            <w:vAlign w:val="bottom"/>
+            <w:hideMark/>
+          </w:tcPr>
+          <w:p>
+            <w:pPr>
+              <w:spacing w:after="0" w:line="240" w:lineRule="auto"/>
+              <w:rPr>
+                <w:rFonts w:ascii="Calibri" w:eastAsia="Times New Roman" w:hAnsi="Calibri" w:cs="Times New Roman"/>
+                <w:color w:val="000000"/>
+                <w:lang w:eastAsia="pl-PL"/>
+              </w:rPr>
+            </w:pPr>
+            <w:proofErr w:type="spellStart"/>
+            <w:r>
+              <w:rPr>
+                <w:rFonts w:ascii="Calibri" w:eastAsia="Times New Roman" w:hAnsi="Calibri" w:cs="Times New Roman"/>
+                <w:color w:val="000000"/>
+                <w:lang w:eastAsia="pl-PL"/>
+              </w:rPr>
+              <w:t>Timestamp</w:t>
+            </w:r>
+            <w:proofErr w:type="spellEnd"/>
+          </w:p>
+        </w:tc>
+        <w:tc>
+          <w:tcPr>
+            <w:tcW w:w="960" w:type="dxa"/>
+            <w:tcBorders>
+              <w:top w:val="nil"/>
+              <w:left w:val="nil"/>
+              <w:bottom w:val="nil"/>
+              <w:right w:val="nil"/>
+            </w:tcBorders>
+            <w:shd w:val="clear" w:color="auto" w:fill="auto"/>
+            <w:noWrap/>
+            <w:vAlign w:val="bottom"/>
+            <w:hideMark/>
+          </w:tcPr>
+          <w:p>
+            <w:pPr>
+              <w:spacing w:after="0" w:line="240" w:lineRule="auto"/>
+              <w:rPr>
+                <w:rFonts w:ascii="Calibri" w:eastAsia="Times New Roman" w:hAnsi="Calibri" w:cs="Times New Roman"/>
+                <w:color w:val="000000"/>
+                <w:lang w:eastAsia="pl-PL"/>
+              </w:rPr>
+            </w:pPr>
+          </w:p>
+        </w:tc>
+      </w:tr>
+      <w:tr>
+        <w:trPr>
+          <w:trHeight w:val="300"/>
+        </w:trPr>
+        <w:tc>
+          <w:tcPr>
+            <w:tcW w:w="1320" w:type="dxa"/>
+            <w:tcBorders>
+              <w:top w:val="nil"/>
+              <w:left w:val="nil"/>
+              <w:bottom w:val="nil"/>
+              <w:right w:val="nil"/>
+            </w:tcBorders>
+            <w:shd w:val="clear" w:color="auto" w:fill="auto"/>
+            <w:noWrap/>
+            <w:vAlign w:val="bottom"/>
+          </w:tcPr>
+          <w:p>
+            <w:pPr>
+              <w:spacing w:after="0" w:line="240" w:lineRule="auto"/>
+              <w:rPr>
+                <w:rFonts w:ascii="Calibri" w:eastAsia="Times New Roman" w:hAnsi="Calibri" w:cs="Times New Roman"/>
+                <w:color w:val="000000"/>
+                <w:lang w:eastAsia="pl-PL"/>
+              </w:rPr>
+            </w:pPr>
+            <w:proofErr w:type="spellStart"/>
+            <w:r>
+              <w:rPr>
+                <w:rFonts w:ascii="Calibri" w:eastAsia="Times New Roman" w:hAnsi="Calibri" w:cs="Times New Roman"/>
+                <w:color w:val="000000"/>
+                <w:lang w:eastAsia="pl-PL"/>
+              </w:rPr>
+              <w:t>Pocztaemail</w:t>
+            </w:r>
+            <w:proofErr w:type="spellEnd"/>
+          </w:p>
+        </w:tc>
+        <w:tc>
+          <w:tcPr>
+            <w:tcW w:w="960" w:type="dxa"/>
+            <w:tcBorders>
+              <w:top w:val="nil"/>
+              <w:left w:val="nil"/>
+              <w:bottom w:val="nil"/>
+              <w:right w:val="nil"/>
+            </w:tcBorders>
+            <w:shd w:val="clear" w:color="auto" w:fill="auto"/>
+            <w:noWrap/>
+            <w:vAlign w:val="bottom"/>
+          </w:tcPr>
+          <w:p>
+            <w:pPr>
+              <w:spacing w:after="0" w:line="240" w:lineRule="auto"/>
+              <w:rPr>
+                <w:rFonts w:ascii="Calibri" w:eastAsia="Times New Roman" w:hAnsi="Calibri" w:cs="Times New Roman"/>
+                <w:color w:val="000000"/>
+                <w:lang w:eastAsia="pl-PL"/>
+              </w:rPr>
+            </w:pPr>
+            <w:r>
+              <w:rPr>
+                <w:rFonts w:ascii="Calibri" w:eastAsia="Times New Roman" w:hAnsi="Calibri" w:cs="Times New Roman"/>
+                <w:color w:val="000000"/>
+                <w:lang w:eastAsia="pl-PL"/>
+              </w:rPr>
+              <w:t>Char</w:t>
+            </w:r>
+          </w:p>
+        </w:tc>
+        <w:tc>
+          <w:tcPr>
+            <w:tcW w:w="960" w:type="dxa"/>
+            <w:tcBorders>
+              <w:top w:val="nil"/>
+              <w:left w:val="nil"/>
+              <w:bottom w:val="nil"/>
+              <w:right w:val="nil"/>
+            </w:tcBorders>
+            <w:shd w:val="clear" w:color="auto" w:fill="auto"/>
+            <w:noWrap/>
+            <w:vAlign w:val="bottom"/>
+          </w:tcPr>
+          <w:p>
+            <w:pPr>
+              <w:spacing w:after="0" w:line="240" w:lineRule="auto"/>
+              <w:rPr>
+                <w:rFonts w:ascii="Calibri" w:eastAsia="Times New Roman" w:hAnsi="Calibri" w:cs="Times New Roman"/>
+                <w:color w:val="000000"/>
+                <w:lang w:eastAsia="pl-PL"/>
+              </w:rPr>
+            </w:pPr>
+            <w:r>
+              <w:rPr>
+                <w:rFonts w:ascii="Calibri" w:eastAsia="Times New Roman" w:hAnsi="Calibri" w:cs="Times New Roman"/>
+                <w:color w:val="000000"/>
+                <w:lang w:eastAsia="pl-PL"/>
+              </w:rPr>
+              <w:t>30</w:t>
+            </w:r>
+          </w:p>
+        </w:tc>
+      </w:tr>
+      <w:tr>
+        <w:trPr>
+          <w:trHeight w:val="300"/>
+        </w:trPr>
+        <w:tc>
+          <w:tcPr>
+            <w:tcW w:w="1320" w:type="dxa"/>
+            <w:tcBorders>
+              <w:top w:val="nil"/>
+              <w:left w:val="nil"/>
+              <w:bottom w:val="nil"/>
+              <w:right w:val="nil"/>
+            </w:tcBorders>
+            <w:shd w:val="clear" w:color="auto" w:fill="auto"/>
+            <w:noWrap/>
+            <w:vAlign w:val="bottom"/>
+          </w:tcPr>
+          <w:p>
+            <w:pPr>
+              <w:spacing w:after="0" w:line="240" w:lineRule="auto"/>
+              <w:rPr>
+                <w:rFonts w:ascii="Calibri" w:eastAsia="Times New Roman" w:hAnsi="Calibri" w:cs="Times New Roman"/>
+                <w:color w:val="000000"/>
+                <w:lang w:eastAsia="pl-PL"/>
+              </w:rPr>
+            </w:pPr>
+          </w:p>
+        </w:tc>
+        <w:tc>
+          <w:tcPr>
+            <w:tcW w:w="960" w:type="dxa"/>
+            <w:tcBorders>
+              <w:top w:val="nil"/>
+              <w:left w:val="nil"/>
+              <w:bottom w:val="nil"/>
+              <w:right w:val="nil"/>
+            </w:tcBorders>
+            <w:shd w:val="clear" w:color="auto" w:fill="auto"/>
+            <w:noWrap/>
+            <w:vAlign w:val="bottom"/>
+          </w:tcPr>
+          <w:p>
+            <w:pPr>
+              <w:spacing w:after="0" w:line="240" w:lineRule="auto"/>
+              <w:rPr>
+                <w:rFonts w:ascii="Calibri" w:eastAsia="Times New Roman" w:hAnsi="Calibri" w:cs="Times New Roman"/>
+                <w:color w:val="000000"/>
+                <w:lang w:eastAsia="pl-PL"/>
+              </w:rPr>
+            </w:pPr>
+          </w:p>
+        </w:tc>
+        <w:tc>
+          <w:tcPr>
+            <w:tcW w:w="960" w:type="dxa"/>
+            <w:tcBorders>
+              <w:top w:val="nil"/>
+              <w:left w:val="nil"/>
+              <w:bottom w:val="nil"/>
+              <w:right w:val="nil"/>
+            </w:tcBorders>
+            <w:shd w:val="clear" w:color="auto" w:fill="auto"/>
+            <w:noWrap/>
+            <w:vAlign w:val="bottom"/>
           </w:tcPr>
           <w:p>
             <w:pPr>
@@ -3152,6 +3435,7 @@
         <w:pStyle w:val="NormalnyWeb"/>
       </w:pPr>
       <w:r>
+        <w:lastRenderedPageBreak/>
         <w:t xml:space="preserve">Wszystkie widoki, tzn. dokumenty, pracownicy i detale są filtrowane </w:t>
       </w:r>
     </w:p>
@@ -3181,7 +3465,6 @@
         <w:pStyle w:val="NormalnyWeb"/>
       </w:pPr>
       <w:r>
-        <w:lastRenderedPageBreak/>
         <w:t xml:space="preserve">Ze względu na to że, </w:t>
       </w:r>
       <w:proofErr w:type="spellStart"/>
@@ -3332,7 +3615,520 @@
       <w:pPr>
         <w:pStyle w:val="NormalnyWeb"/>
       </w:pPr>
-      <w:r>
+    </w:p>
+    <w:p>
+      <w:pPr>
+        <w:pStyle w:val="NormalnyWeb"/>
+      </w:pPr>
+    </w:p>
+    <w:p>
+      <w:pPr>
+        <w:pStyle w:val="NormalnyWeb"/>
+      </w:pPr>
+    </w:p>
+    <w:p>
+      <w:pPr>
+        <w:pStyle w:val="NormalnyWeb"/>
+      </w:pPr>
+    </w:p>
+    <w:p>
+      <w:pPr>
+        <w:pStyle w:val="NormalnyWeb"/>
+      </w:pPr>
+    </w:p>
+    <w:p>
+      <w:pPr>
+        <w:pStyle w:val="NormalnyWeb"/>
+      </w:pPr>
+    </w:p>
+    <w:p>
+      <w:pPr>
+        <w:pStyle w:val="NormalnyWeb"/>
+      </w:pPr>
+      <w:r>
+        <w:t>1. Zrobić modyfikacje do tabel.</w:t>
+      </w:r>
+    </w:p>
+    <w:p>
+      <w:pPr>
+        <w:pStyle w:val="NormalnyWeb"/>
+      </w:pPr>
+      <w:proofErr w:type="spellStart"/>
+      <w:r>
+        <w:t>KatLoginy</w:t>
+      </w:r>
+      <w:proofErr w:type="spellEnd"/>
+    </w:p>
+    <w:p>
+      <w:pPr>
+        <w:pStyle w:val="NormalnyWeb"/>
+      </w:pPr>
+      <w:r>
+        <w:t xml:space="preserve">Zmiana struktury. i </w:t>
+      </w:r>
+      <w:proofErr w:type="spellStart"/>
+      <w:r>
+        <w:t>primery</w:t>
+      </w:r>
+      <w:proofErr w:type="spellEnd"/>
+      <w:r>
+        <w:t xml:space="preserve"> </w:t>
+      </w:r>
+      <w:proofErr w:type="spellStart"/>
+      <w:r>
+        <w:t>key</w:t>
+      </w:r>
+      <w:proofErr w:type="spellEnd"/>
+      <w:r>
+        <w:t>.</w:t>
+      </w:r>
+    </w:p>
+    <w:p>
+      <w:pPr>
+        <w:pStyle w:val="NormalnyWeb"/>
+      </w:pPr>
+      <w:r>
+        <w:t xml:space="preserve">Trzeba zmienić insert w </w:t>
+      </w:r>
+      <w:proofErr w:type="spellStart"/>
+      <w:r>
+        <w:t>create_db</w:t>
+      </w:r>
+      <w:proofErr w:type="spellEnd"/>
+      <w:r>
+        <w:t>, bo wyskoczyło dużo kolumn.</w:t>
+      </w:r>
+    </w:p>
+    <w:p>
+      <w:pPr>
+        <w:pStyle w:val="NormalnyWeb"/>
+      </w:pPr>
+      <w:r>
+        <w:t>Klucz główny to identyfikator.</w:t>
+      </w:r>
+    </w:p>
+    <w:p>
+      <w:pPr>
+        <w:pStyle w:val="NormalnyWeb"/>
+      </w:pPr>
+      <w:proofErr w:type="spellStart"/>
+      <w:r>
+        <w:t>KatLoginyDetale</w:t>
+      </w:r>
+      <w:proofErr w:type="spellEnd"/>
+      <w:r>
+        <w:t xml:space="preserve"> Nowa tabela</w:t>
+      </w:r>
+    </w:p>
+    <w:p>
+      <w:pPr>
+        <w:pStyle w:val="NormalnyWeb"/>
+      </w:pPr>
+      <w:proofErr w:type="spellStart"/>
+      <w:r>
+        <w:t>KatPracownicy</w:t>
+      </w:r>
+      <w:proofErr w:type="spellEnd"/>
+      <w:r>
+        <w:t xml:space="preserve"> dodane pole </w:t>
+      </w:r>
+      <w:proofErr w:type="spellStart"/>
+      <w:r>
+        <w:t>confidential</w:t>
+      </w:r>
+      <w:proofErr w:type="spellEnd"/>
+    </w:p>
+    <w:p>
+      <w:pPr>
+        <w:pStyle w:val="NormalnyWeb"/>
+      </w:pPr>
+      <w:r>
+        <w:t>Pliki</w:t>
+      </w:r>
+      <w:r>
+        <w:t xml:space="preserve"> dodane pole firma</w:t>
+      </w:r>
+    </w:p>
+    <w:p>
+      <w:pPr>
+        <w:pStyle w:val="NormalnyWeb"/>
+      </w:pPr>
+      <w:proofErr w:type="spellStart"/>
+      <w:r>
+        <w:t>KatDokumentyRodzaj</w:t>
+      </w:r>
+      <w:proofErr w:type="spellEnd"/>
+      <w:r>
+        <w:t xml:space="preserve"> korekta </w:t>
+      </w:r>
+      <w:proofErr w:type="spellStart"/>
+      <w:r>
+        <w:t>timestamp</w:t>
+      </w:r>
+      <w:proofErr w:type="spellEnd"/>
+    </w:p>
+    <w:p>
+      <w:pPr>
+        <w:pStyle w:val="NormalnyWeb"/>
+      </w:pPr>
+      <w:proofErr w:type="spellStart"/>
+      <w:r>
+        <w:t>KatPodWydzial</w:t>
+      </w:r>
+      <w:proofErr w:type="spellEnd"/>
+      <w:r>
+        <w:t xml:space="preserve"> korekta </w:t>
+      </w:r>
+      <w:proofErr w:type="spellStart"/>
+      <w:r>
+        <w:t>timestamp</w:t>
+      </w:r>
+      <w:proofErr w:type="spellEnd"/>
+    </w:p>
+    <w:p>
+      <w:pPr>
+        <w:pStyle w:val="NormalnyWeb"/>
+      </w:pPr>
+      <w:proofErr w:type="spellStart"/>
+      <w:r>
+        <w:t>KatWydzial</w:t>
+      </w:r>
+      <w:proofErr w:type="spellEnd"/>
+      <w:r>
+        <w:t xml:space="preserve"> korekta </w:t>
+      </w:r>
+      <w:proofErr w:type="spellStart"/>
+      <w:r>
+        <w:t>timestamp</w:t>
+      </w:r>
+      <w:proofErr w:type="spellEnd"/>
+    </w:p>
+    <w:p>
+      <w:pPr>
+        <w:pStyle w:val="NormalnyWeb"/>
+      </w:pPr>
+      <w:proofErr w:type="spellStart"/>
+      <w:r>
+        <w:t>KatKategorieAkt</w:t>
+      </w:r>
+      <w:proofErr w:type="spellEnd"/>
+      <w:r>
+        <w:t xml:space="preserve"> korekta </w:t>
+      </w:r>
+      <w:proofErr w:type="spellStart"/>
+      <w:r>
+        <w:t>timestamp</w:t>
+      </w:r>
+      <w:proofErr w:type="spellEnd"/>
+    </w:p>
+    <w:p>
+      <w:pPr>
+        <w:pStyle w:val="NormalnyWeb"/>
+      </w:pPr>
+    </w:p>
+    <w:p>
+      <w:pPr>
+        <w:pStyle w:val="NormalnyWeb"/>
+      </w:pPr>
+      <w:r>
+        <w:t xml:space="preserve">Nowa tabela : </w:t>
+      </w:r>
+      <w:proofErr w:type="spellStart"/>
+      <w:r>
+        <w:t>SerwerSmtp</w:t>
+      </w:r>
+      <w:proofErr w:type="spellEnd"/>
+    </w:p>
+    <w:p>
+      <w:pPr>
+        <w:pStyle w:val="NormalnyWeb"/>
+      </w:pPr>
+      <w:proofErr w:type="spellStart"/>
+      <w:r>
+        <w:t>smtpserwer</w:t>
+      </w:r>
+      <w:proofErr w:type="spellEnd"/>
+    </w:p>
+    <w:p>
+      <w:pPr>
+        <w:pStyle w:val="NormalnyWeb"/>
+      </w:pPr>
+      <w:proofErr w:type="spellStart"/>
+      <w:r>
+        <w:t>smtpport</w:t>
+      </w:r>
+      <w:proofErr w:type="spellEnd"/>
+    </w:p>
+    <w:p>
+      <w:pPr>
+        <w:pStyle w:val="NormalnyWeb"/>
+      </w:pPr>
+      <w:proofErr w:type="spellStart"/>
+      <w:r>
+        <w:t>mailusername</w:t>
+      </w:r>
+      <w:proofErr w:type="spellEnd"/>
+    </w:p>
+    <w:p>
+      <w:pPr>
+        <w:pStyle w:val="NormalnyWeb"/>
+      </w:pPr>
+      <w:proofErr w:type="spellStart"/>
+      <w:r>
+        <w:t>mailpassword</w:t>
+      </w:r>
+      <w:proofErr w:type="spellEnd"/>
+    </w:p>
+    <w:p>
+      <w:pPr>
+        <w:pStyle w:val="NormalnyWeb"/>
+      </w:pPr>
+      <w:r>
+        <w:t>mailsender</w:t>
+      </w:r>
+    </w:p>
+    <w:p>
+      <w:pPr>
+        <w:pStyle w:val="NormalnyWeb"/>
+      </w:pPr>
+      <w:proofErr w:type="spellStart"/>
+      <w:r>
+        <w:t>mailsubject</w:t>
+      </w:r>
+      <w:proofErr w:type="spellEnd"/>
+    </w:p>
+    <w:p>
+      <w:pPr>
+        <w:pStyle w:val="NormalnyWeb"/>
+      </w:pPr>
+      <w:proofErr w:type="spellStart"/>
+      <w:r>
+        <w:t>mailbody</w:t>
+      </w:r>
+      <w:proofErr w:type="spellEnd"/>
+    </w:p>
+    <w:p>
+      <w:pPr>
+        <w:pStyle w:val="NormalnyWeb"/>
+      </w:pPr>
+      <w:proofErr w:type="spellStart"/>
+      <w:r>
+        <w:t>pdfmasterpassword</w:t>
+      </w:r>
+      <w:proofErr w:type="spellEnd"/>
+    </w:p>
+    <w:p>
+      <w:pPr>
+        <w:pStyle w:val="NormalnyWeb"/>
+      </w:pPr>
+    </w:p>
+    <w:p>
+      <w:pPr>
+        <w:pStyle w:val="NormalnyWeb"/>
+      </w:pPr>
+    </w:p>
+    <w:p>
+      <w:pPr>
+        <w:pStyle w:val="NormalnyWeb"/>
+      </w:pPr>
+      <w:r>
+        <w:t>2. Poprawić kwerendy główne.</w:t>
+      </w:r>
+    </w:p>
+    <w:p>
+      <w:pPr>
+        <w:pStyle w:val="NormalnyWeb"/>
+      </w:pPr>
+      <w:r>
+        <w:t>3. Uwagi do widoku.</w:t>
+      </w:r>
+    </w:p>
+    <w:p>
+      <w:pPr>
+        <w:pStyle w:val="NormalnyWeb"/>
+      </w:pPr>
+      <w:r>
+        <w:t xml:space="preserve">4. Tabela </w:t>
+      </w:r>
+      <w:proofErr w:type="spellStart"/>
+      <w:r>
+        <w:t>SerwerSmtp</w:t>
+      </w:r>
+      <w:proofErr w:type="spellEnd"/>
+    </w:p>
+    <w:p>
+      <w:pPr>
+        <w:pStyle w:val="NormalnyWeb"/>
+      </w:pPr>
+      <w:r>
+        <w:t xml:space="preserve">W tabeli parametrów serwera </w:t>
+      </w:r>
+      <w:proofErr w:type="spellStart"/>
+      <w:r>
+        <w:t>smtp</w:t>
+      </w:r>
+      <w:proofErr w:type="spellEnd"/>
+      <w:r>
+        <w:t xml:space="preserve"> muszą być takie dane.</w:t>
+      </w:r>
+    </w:p>
+    <w:p>
+      <w:pPr>
+        <w:pStyle w:val="NormalnyWeb"/>
+      </w:pPr>
+      <w:r>
+        <w:t>Dla uproszczenia w tym samym miejscu koduję hasło do kodowania PDF jako administrator.</w:t>
+      </w:r>
+    </w:p>
+    <w:p>
+      <w:pPr>
+        <w:pStyle w:val="NormalnyWeb"/>
+      </w:pPr>
+      <w:r>
+        <w:rPr>
+          <w:noProof/>
+        </w:rPr>
+        <w:drawing>
+          <wp:inline distT="0" distB="0" distL="0" distR="0">
+            <wp:extent cx="5760720" cy="3987800"/>
+            <wp:effectExtent l="19050" t="0" r="0" b="0"/>
+            <wp:docPr id="2" name="Obraz 1" descr="SerwerSmtp.PNG"/>
+            <wp:cNvGraphicFramePr>
+              <a:graphicFrameLocks xmlns:a="http://schemas.openxmlformats.org/drawingml/2006/main" noChangeAspect="1"/>
+            </wp:cNvGraphicFramePr>
+            <a:graphic xmlns:a="http://schemas.openxmlformats.org/drawingml/2006/main">
+              <a:graphicData uri="http://schemas.openxmlformats.org/drawingml/2006/picture">
+                <pic:pic xmlns:pic="http://schemas.openxmlformats.org/drawingml/2006/picture">
+                  <pic:nvPicPr>
+                    <pic:cNvPr id="0" name="SerwerSmtp.PNG"/>
+                    <pic:cNvPicPr/>
+                  </pic:nvPicPr>
+                  <pic:blipFill>
+                    <a:blip r:embed="rId6" cstate="print"/>
+                    <a:stretch>
+                      <a:fillRect/>
+                    </a:stretch>
+                  </pic:blipFill>
+                  <pic:spPr>
+                    <a:xfrm>
+                      <a:off x="0" y="0"/>
+                      <a:ext cx="5760720" cy="3987800"/>
+                    </a:xfrm>
+                    <a:prstGeom prst="rect">
+                      <a:avLst/>
+                    </a:prstGeom>
+                  </pic:spPr>
+                </pic:pic>
+              </a:graphicData>
+            </a:graphic>
+          </wp:inline>
+        </w:drawing>
+      </w:r>
+    </w:p>
+    <w:p>
+      <w:pPr>
+        <w:pStyle w:val="NormalnyWeb"/>
+      </w:pPr>
+      <w:r>
+        <w:t>Hasła są zmienione więc nie ma się co martwić o poufność.</w:t>
+      </w:r>
+    </w:p>
+    <w:p>
+      <w:pPr>
+        <w:pStyle w:val="NormalnyWeb"/>
+      </w:pPr>
+      <w:r>
+        <w:t xml:space="preserve">Uwaga : </w:t>
+      </w:r>
+      <w:proofErr w:type="spellStart"/>
+      <w:r>
+        <w:t>haslolong</w:t>
+      </w:r>
+      <w:proofErr w:type="spellEnd"/>
+      <w:r>
+        <w:t xml:space="preserve">  użytkownika w </w:t>
+      </w:r>
+      <w:proofErr w:type="spellStart"/>
+      <w:r>
+        <w:t>KatLoginy</w:t>
+      </w:r>
+      <w:proofErr w:type="spellEnd"/>
+      <w:r>
+        <w:t xml:space="preserve">, w praktyce stosowanej w Top </w:t>
+      </w:r>
+      <w:proofErr w:type="spellStart"/>
+      <w:r>
+        <w:t>Farms</w:t>
+      </w:r>
+      <w:proofErr w:type="spellEnd"/>
+      <w:r>
+        <w:t xml:space="preserve"> wygląda jak PDF Master </w:t>
+      </w:r>
+      <w:proofErr w:type="spellStart"/>
+      <w:r>
+        <w:t>password</w:t>
+      </w:r>
+      <w:proofErr w:type="spellEnd"/>
+      <w:r>
+        <w:t xml:space="preserve">. </w:t>
+      </w:r>
+      <w:r>
+        <w:t>Temat i tekst e-maila to wartości domyślne.</w:t>
+      </w:r>
+    </w:p>
+    <w:p>
+      <w:pPr>
+        <w:pStyle w:val="NormalnyWeb"/>
+      </w:pPr>
+      <w:r>
+        <w:t xml:space="preserve">Tak się logują do mojego systemu, a hasła nadaje </w:t>
+      </w:r>
+      <w:proofErr w:type="spellStart"/>
+      <w:r>
+        <w:t>admin</w:t>
+      </w:r>
+      <w:proofErr w:type="spellEnd"/>
+      <w:r>
+        <w:t>.</w:t>
+      </w:r>
+    </w:p>
+    <w:p>
+      <w:pPr>
+        <w:pStyle w:val="NormalnyWeb"/>
+      </w:pPr>
+    </w:p>
+    <w:p>
+      <w:pPr>
+        <w:pStyle w:val="NormalnyWeb"/>
+      </w:pPr>
+      <w:r>
+        <w:t>Nowa tabela ; "</w:t>
+      </w:r>
+      <w:proofErr w:type="spellStart"/>
+      <w:r>
+        <w:t>SerwerSmtp</w:t>
+      </w:r>
+      <w:proofErr w:type="spellEnd"/>
+      <w:r>
+        <w:t>"</w:t>
+      </w:r>
+    </w:p>
+    <w:p>
+      <w:pPr>
+        <w:pStyle w:val="NormalnyWeb"/>
+      </w:pPr>
+    </w:p>
+    <w:p>
+      <w:pPr>
+        <w:pStyle w:val="NormalnyWeb"/>
+      </w:pPr>
+    </w:p>
+    <w:p>
+      <w:pPr>
+        <w:pStyle w:val="NormalnyWeb"/>
+      </w:pPr>
+      <w:r>
+        <w:lastRenderedPageBreak/>
         <w:t>**</w:t>
       </w:r>
     </w:p>

</xml_diff>

<commit_message>
Selecty do wersji 7.00 i opis
</commit_message>
<xml_diff>
--- a/Wymagania/20170831/20170831 Uwagi ze spotkania.docx
+++ b/Wymagania/20170831/20170831 Uwagi ze spotkania.docx
@@ -4122,13 +4122,45 @@
       <w:pPr>
         <w:pStyle w:val="NormalnyWeb"/>
       </w:pPr>
-    </w:p>
-    <w:p>
-      <w:pPr>
-        <w:pStyle w:val="NormalnyWeb"/>
-      </w:pPr>
-      <w:r>
-        <w:lastRenderedPageBreak/>
+      <w:proofErr w:type="spellStart"/>
+      <w:r>
+        <w:t>KatDokumentyRodzaj</w:t>
+      </w:r>
+      <w:proofErr w:type="spellEnd"/>
+    </w:p>
+    <w:p>
+      <w:pPr>
+        <w:pStyle w:val="NormalnyWeb"/>
+      </w:pPr>
+    </w:p>
+    <w:p>
+      <w:pPr>
+        <w:pStyle w:val="NormalnyWeb"/>
+      </w:pPr>
+    </w:p>
+    <w:p>
+      <w:pPr>
+        <w:pStyle w:val="NormalnyWeb"/>
+      </w:pPr>
+    </w:p>
+    <w:p>
+      <w:pPr>
+        <w:pStyle w:val="NormalnyWeb"/>
+      </w:pPr>
+      <w:proofErr w:type="spellStart"/>
+      <w:r>
+        <w:t>zMIANA</w:t>
+      </w:r>
+      <w:proofErr w:type="spellEnd"/>
+      <w:r>
+        <w:t xml:space="preserve"> RODZAJU DOKUMENTU !!!!!!!</w:t>
+      </w:r>
+    </w:p>
+    <w:p>
+      <w:pPr>
+        <w:pStyle w:val="NormalnyWeb"/>
+      </w:pPr>
+      <w:r>
         <w:t>**</w:t>
       </w:r>
     </w:p>

</xml_diff>